<commit_message>
like,related blogs, routing done
</commit_message>
<xml_diff>
--- a/Module 5 Redux tookit/Redux Toolkit Notes.docx
+++ b/Module 5 Redux tookit/Redux Toolkit Notes.docx
@@ -338,7 +338,17 @@
       </w:r>
     </w:p>
     <w:p>
-      <w:r>
+      <w:pPr>
+        <w:rPr>
+          <w:b/>
+          <w:bCs/>
+        </w:rPr>
+      </w:pPr>
+      <w:r>
+        <w:rPr>
+          <w:b/>
+          <w:bCs/>
+        </w:rPr>
         <w:t>Two benefits:</w:t>
       </w:r>
     </w:p>
@@ -363,7 +373,17 @@
     </w:p>
     <w:p>
       <w:r>
-        <w:t>Then export the counter slice as default reducer.</w:t>
+        <w:t xml:space="preserve">Then export the counter slice as </w:t>
+      </w:r>
+      <w:r>
+        <w:rPr>
+          <w:b/>
+          <w:bCs/>
+        </w:rPr>
+        <w:t>default reducer</w:t>
+      </w:r>
+      <w:r>
+        <w:t>.</w:t>
       </w:r>
       <w:r>
         <w:t xml:space="preserve"> Since </w:t>
@@ -374,8 +394,20 @@
       </w:r>
       <w:proofErr w:type="spellEnd"/>
       <w:r>
-        <w:t xml:space="preserve"> return a single reducer even we write many reducers inside counter slice. </w:t>
-      </w:r>
+        <w:t xml:space="preserve"> return a single </w:t>
+      </w:r>
+      <w:r>
+        <w:rPr>
+          <w:b/>
+          <w:bCs/>
+        </w:rPr>
+        <w:t>reducer</w:t>
+      </w:r>
+      <w:r>
+        <w:t xml:space="preserve"> even we write many reducers inside counter slice. </w:t>
+      </w:r>
+      <w:bookmarkStart w:id="0" w:name="_GoBack"/>
+      <w:bookmarkEnd w:id="0"/>
     </w:p>
     <w:p>
       <w:r>
@@ -4529,8 +4561,6 @@
         </w:rPr>
         <w:t xml:space="preserve"> </w:t>
       </w:r>
-      <w:bookmarkStart w:id="0" w:name="_GoBack"/>
-      <w:bookmarkEnd w:id="0"/>
     </w:p>
     <w:p>
       <w:r>

</xml_diff>